<commit_message>
Research . . .
</commit_message>
<xml_diff>
--- a/Στάδιο_1ο - Έρευνα.docx
+++ b/Στάδιο_1ο - Έρευνα.docx
@@ -9,14 +9,21 @@
           <w:ilvl w:val="0"/>
           <w:numId w:val="3"/>
         </w:numPr>
-      </w:pPr>
-      <w:r>
-        <w:rPr>
+        <w:rPr>
+          <w:szCs w:val="24"/>
+        </w:rPr>
+      </w:pPr>
+      <w:r>
+        <w:rPr>
+          <w:szCs w:val="24"/>
           <w:lang w:val="el-GR"/>
         </w:rPr>
         <w:t xml:space="preserve">Συσκευές ανίχνευσης (εγγραφής) ετικετών </w:t>
       </w:r>
       <w:r>
+        <w:rPr>
+          <w:szCs w:val="24"/>
+        </w:rPr>
         <w:t>RFID</w:t>
       </w:r>
     </w:p>
@@ -27,19 +34,40 @@
           <w:ilvl w:val="1"/>
           <w:numId w:val="3"/>
         </w:numPr>
-      </w:pPr>
-      <w:r>
+        <w:rPr>
+          <w:szCs w:val="24"/>
+        </w:rPr>
+      </w:pPr>
+      <w:r>
+        <w:rPr>
+          <w:szCs w:val="24"/>
+        </w:rPr>
         <w:t>RC522 RFID Reader/Writer</w:t>
       </w:r>
       <w:r>
+        <w:rPr>
+          <w:szCs w:val="24"/>
+        </w:rPr>
         <w:t xml:space="preserve"> (module for Arduino</w:t>
       </w:r>
       <w:r>
+        <w:rPr>
+          <w:szCs w:val="24"/>
+        </w:rPr>
         <w:t>/</w:t>
       </w:r>
       <w:r>
+        <w:rPr>
+          <w:szCs w:val="24"/>
+        </w:rPr>
         <w:t>Raspberry Pi)</w:t>
       </w:r>
+      <w:r>
+        <w:rPr>
+          <w:szCs w:val="24"/>
+        </w:rPr>
+        <w:t xml:space="preserve"> 3.3V</w:t>
+      </w:r>
     </w:p>
     <w:p>
       <w:pPr>
@@ -48,8 +76,14 @@
           <w:ilvl w:val="1"/>
           <w:numId w:val="3"/>
         </w:numPr>
-      </w:pPr>
-      <w:r>
+        <w:rPr>
+          <w:szCs w:val="24"/>
+        </w:rPr>
+      </w:pPr>
+      <w:r>
+        <w:rPr>
+          <w:szCs w:val="24"/>
+        </w:rPr>
         <w:t>PN532 NFC RFID Module V3 Reader Writer</w:t>
       </w:r>
     </w:p>
@@ -60,8 +94,14 @@
           <w:ilvl w:val="1"/>
           <w:numId w:val="3"/>
         </w:numPr>
-      </w:pPr>
-      <w:r>
+        <w:rPr>
+          <w:szCs w:val="24"/>
+        </w:rPr>
+      </w:pPr>
+      <w:r>
+        <w:rPr>
+          <w:szCs w:val="24"/>
+        </w:rPr>
         <w:t>Handheld RFID scanner</w:t>
       </w:r>
     </w:p>
@@ -72,33 +112,30 @@
           <w:ilvl w:val="1"/>
           <w:numId w:val="3"/>
         </w:numPr>
-      </w:pPr>
-      <w:r>
-        <w:rPr>
-          <w:rFonts w:ascii="Arial" w:hAnsi="Arial" w:cs="Arial"/>
+        <w:rPr>
+          <w:szCs w:val="24"/>
+        </w:rPr>
+      </w:pPr>
+      <w:r>
+        <w:rPr>
           <w:color w:val="0F1111"/>
-          <w:sz w:val="21"/>
-          <w:szCs w:val="21"/>
+          <w:szCs w:val="24"/>
           <w:shd w:val="clear" w:color="auto" w:fill="FFFFFF"/>
         </w:rPr>
         <w:t xml:space="preserve">UHF Passive USB desktop </w:t>
       </w:r>
       <w:r>
         <w:rPr>
-          <w:rFonts w:ascii="Arial" w:hAnsi="Arial" w:cs="Arial"/>
           <w:color w:val="0F1111"/>
-          <w:sz w:val="21"/>
-          <w:szCs w:val="21"/>
+          <w:szCs w:val="24"/>
           <w:shd w:val="clear" w:color="auto" w:fill="FFFFFF"/>
         </w:rPr>
         <w:t>RFID</w:t>
       </w:r>
       <w:r>
         <w:rPr>
-          <w:rFonts w:ascii="Arial" w:hAnsi="Arial" w:cs="Arial"/>
           <w:color w:val="0F1111"/>
-          <w:sz w:val="21"/>
-          <w:szCs w:val="21"/>
+          <w:szCs w:val="24"/>
           <w:shd w:val="clear" w:color="auto" w:fill="FFFFFF"/>
         </w:rPr>
         <w:t xml:space="preserve"> reader writer</w:t>
@@ -112,38 +149,40 @@
           <w:numId w:val="3"/>
         </w:numPr>
         <w:rPr>
-          <w:lang w:val="el-GR"/>
-        </w:rPr>
-      </w:pPr>
-      <w:r>
-        <w:rPr>
+          <w:szCs w:val="24"/>
+          <w:lang w:val="el-GR"/>
+        </w:rPr>
+      </w:pPr>
+      <w:r>
+        <w:rPr>
+          <w:szCs w:val="24"/>
           <w:lang w:val="el-GR"/>
         </w:rPr>
         <w:t xml:space="preserve">Τύποι </w:t>
       </w:r>
       <w:r>
+        <w:rPr>
+          <w:szCs w:val="24"/>
+        </w:rPr>
         <w:t>RFID</w:t>
       </w:r>
       <w:r>
         <w:rPr>
-          <w:lang w:val="el-GR"/>
-        </w:rPr>
-        <w:t xml:space="preserve"> </w:t>
-      </w:r>
-      <w:r>
-        <w:rPr>
-          <w:lang w:val="el-GR"/>
-        </w:rPr>
-        <w:t>καρτών</w:t>
-      </w:r>
-      <w:r>
-        <w:rPr>
+          <w:szCs w:val="24"/>
+          <w:lang w:val="el-GR"/>
+        </w:rPr>
+        <w:t xml:space="preserve"> καρτών</w:t>
+      </w:r>
+      <w:r>
+        <w:rPr>
+          <w:szCs w:val="24"/>
           <w:lang w:val="el-GR"/>
         </w:rPr>
         <w:t xml:space="preserve"> διαφορές</w:t>
       </w:r>
       <w:r>
         <w:rPr>
+          <w:szCs w:val="24"/>
           <w:lang w:val="el-GR"/>
         </w:rPr>
         <w:t xml:space="preserve"> και το αντίστοιχο λογισμικό</w:t>
@@ -157,10 +196,14 @@
           <w:numId w:val="3"/>
         </w:numPr>
         <w:rPr>
-          <w:lang w:val="el-GR"/>
-        </w:rPr>
-      </w:pPr>
-      <w:r>
+          <w:szCs w:val="24"/>
+          <w:lang w:val="el-GR"/>
+        </w:rPr>
+      </w:pPr>
+      <w:r>
+        <w:rPr>
+          <w:szCs w:val="24"/>
+        </w:rPr>
         <w:t>Active RFID</w:t>
       </w:r>
     </w:p>
@@ -172,11 +215,13 @@
           <w:numId w:val="3"/>
         </w:numPr>
         <w:rPr>
-          <w:lang w:val="el-GR"/>
-        </w:rPr>
-      </w:pPr>
-      <w:r>
-        <w:rPr>
+          <w:szCs w:val="24"/>
+          <w:lang w:val="el-GR"/>
+        </w:rPr>
+      </w:pPr>
+      <w:r>
+        <w:rPr>
+          <w:szCs w:val="24"/>
           <w:lang w:val="el-GR"/>
         </w:rPr>
         <w:t>Έχει μπαταρία</w:t>
@@ -190,11 +235,13 @@
           <w:numId w:val="3"/>
         </w:numPr>
         <w:rPr>
-          <w:lang w:val="el-GR"/>
-        </w:rPr>
-      </w:pPr>
-      <w:r>
-        <w:rPr>
+          <w:szCs w:val="24"/>
+          <w:lang w:val="el-GR"/>
+        </w:rPr>
+      </w:pPr>
+      <w:r>
+        <w:rPr>
+          <w:szCs w:val="24"/>
           <w:lang w:val="el-GR"/>
         </w:rPr>
         <w:t>Μεταδίδει συνεχώς σήμα</w:t>
@@ -208,11 +255,13 @@
           <w:numId w:val="3"/>
         </w:numPr>
         <w:rPr>
-          <w:lang w:val="el-GR"/>
-        </w:rPr>
-      </w:pPr>
-      <w:r>
-        <w:rPr>
+          <w:szCs w:val="24"/>
+          <w:lang w:val="el-GR"/>
+        </w:rPr>
+      </w:pPr>
+      <w:r>
+        <w:rPr>
+          <w:szCs w:val="24"/>
           <w:lang w:val="el-GR"/>
         </w:rPr>
         <w:t>Μεγάλη απόσταση ανάγνωσης δεδομένων (150μ)</w:t>
@@ -226,10 +275,14 @@
           <w:numId w:val="3"/>
         </w:numPr>
         <w:rPr>
-          <w:lang w:val="el-GR"/>
-        </w:rPr>
-      </w:pPr>
-      <w:r>
+          <w:szCs w:val="24"/>
+          <w:lang w:val="el-GR"/>
+        </w:rPr>
+      </w:pPr>
+      <w:r>
+        <w:rPr>
+          <w:szCs w:val="24"/>
+        </w:rPr>
         <w:t>Passive RFID</w:t>
       </w:r>
     </w:p>
@@ -241,17 +294,20 @@
           <w:numId w:val="3"/>
         </w:numPr>
         <w:rPr>
-          <w:lang w:val="el-GR"/>
-        </w:rPr>
-      </w:pPr>
-      <w:r>
-        <w:rPr>
+          <w:szCs w:val="24"/>
+          <w:lang w:val="el-GR"/>
+        </w:rPr>
+      </w:pPr>
+      <w:r>
+        <w:rPr>
+          <w:szCs w:val="24"/>
           <w:lang w:val="el-GR"/>
         </w:rPr>
         <w:t>Όχι εσωτερική πηγή ενέργειας (μπαταρία)</w:t>
       </w:r>
       <w:r>
         <w:rPr>
+          <w:szCs w:val="24"/>
           <w:lang w:val="el-GR"/>
         </w:rPr>
         <w:t xml:space="preserve"> παίρνουν ενέργεια από την συσκευή ανάγνωσης</w:t>
@@ -265,11 +321,13 @@
           <w:numId w:val="3"/>
         </w:numPr>
         <w:rPr>
-          <w:lang w:val="el-GR"/>
-        </w:rPr>
-      </w:pPr>
-      <w:r>
-        <w:rPr>
+          <w:szCs w:val="24"/>
+          <w:lang w:val="el-GR"/>
+        </w:rPr>
+      </w:pPr>
+      <w:r>
+        <w:rPr>
+          <w:szCs w:val="24"/>
           <w:lang w:val="el-GR"/>
         </w:rPr>
         <w:t>Μικρή απόσταση ανάγνωσης δεδομένων (15μ)</w:t>
@@ -283,16 +341,21 @@
           <w:numId w:val="3"/>
         </w:numPr>
         <w:rPr>
-          <w:lang w:val="el-GR"/>
-        </w:rPr>
-      </w:pPr>
-      <w:r>
-        <w:rPr>
+          <w:szCs w:val="24"/>
+          <w:lang w:val="el-GR"/>
+        </w:rPr>
+      </w:pPr>
+      <w:r>
+        <w:rPr>
+          <w:szCs w:val="24"/>
           <w:lang w:val="el-GR"/>
         </w:rPr>
         <w:t xml:space="preserve">Ιδιαίτερα χαρακτηριστικά συστημάτων με </w:t>
       </w:r>
       <w:r>
+        <w:rPr>
+          <w:szCs w:val="24"/>
+        </w:rPr>
         <w:t>RFID</w:t>
       </w:r>
     </w:p>
@@ -303,8 +366,14 @@
           <w:ilvl w:val="0"/>
           <w:numId w:val="3"/>
         </w:numPr>
-      </w:pPr>
-      <w:r>
+        <w:rPr>
+          <w:szCs w:val="24"/>
+        </w:rPr>
+      </w:pPr>
+      <w:r>
+        <w:rPr>
+          <w:szCs w:val="24"/>
+        </w:rPr>
         <w:t>Computer Vision System and characteristics</w:t>
       </w:r>
     </w:p>
@@ -316,10 +385,14 @@
           <w:numId w:val="3"/>
         </w:numPr>
         <w:rPr>
-          <w:lang w:val="el-GR"/>
-        </w:rPr>
-      </w:pPr>
-      <w:r>
+          <w:szCs w:val="24"/>
+          <w:lang w:val="el-GR"/>
+        </w:rPr>
+      </w:pPr>
+      <w:r>
+        <w:rPr>
+          <w:szCs w:val="24"/>
+        </w:rPr>
         <w:t>Face Recognition Algorithm</w:t>
       </w:r>
     </w:p>
@@ -331,19 +404,41 @@
           <w:numId w:val="3"/>
         </w:numPr>
         <w:rPr>
-          <w:lang w:val="el-GR"/>
-        </w:rPr>
-      </w:pPr>
-      <w:r>
-        <w:rPr>
-          <w:lang w:val="el-GR"/>
-        </w:rPr>
-        <w:t>Προσεγγίσεις – Χαρακτηριστικά – Επίπεδα επιτυχίας</w:t>
+          <w:szCs w:val="24"/>
+          <w:lang w:val="el-GR"/>
+        </w:rPr>
+      </w:pPr>
+      <w:r>
+        <w:rPr>
+          <w:szCs w:val="24"/>
+        </w:rPr>
+        <w:t>Algorithms</w:t>
       </w:r>
       <w:bookmarkStart w:id="0" w:name="_GoBack"/>
       <w:bookmarkEnd w:id="0"/>
-      <w:r>
-        <w:rPr>
+    </w:p>
+    <w:p>
+      <w:pPr>
+        <w:pStyle w:val="ListParagraph"/>
+        <w:numPr>
+          <w:ilvl w:val="1"/>
+          <w:numId w:val="3"/>
+        </w:numPr>
+        <w:rPr>
+          <w:szCs w:val="24"/>
+          <w:lang w:val="el-GR"/>
+        </w:rPr>
+      </w:pPr>
+      <w:r>
+        <w:rPr>
+          <w:szCs w:val="24"/>
+          <w:lang w:val="el-GR"/>
+        </w:rPr>
+        <w:t>Προσεγγίσεις – Χαρακτηριστικά – Επίπεδα επιτυχίας</w:t>
+      </w:r>
+      <w:r>
+        <w:rPr>
+          <w:szCs w:val="24"/>
           <w:lang w:val="el-GR"/>
         </w:rPr>
         <w:t xml:space="preserve"> </w:t>
@@ -357,16 +452,21 @@
           <w:numId w:val="3"/>
         </w:numPr>
         <w:rPr>
-          <w:lang w:val="el-GR"/>
-        </w:rPr>
-      </w:pPr>
-      <w:r>
+          <w:szCs w:val="24"/>
+          <w:lang w:val="el-GR"/>
+        </w:rPr>
+      </w:pPr>
+      <w:r>
+        <w:rPr>
+          <w:szCs w:val="24"/>
+        </w:rPr>
         <w:t>User friendly UI</w:t>
       </w:r>
     </w:p>
     <w:p>
       <w:pPr>
         <w:rPr>
+          <w:szCs w:val="24"/>
           <w:lang w:val="el-GR"/>
         </w:rPr>
       </w:pPr>

</xml_diff>